<commit_message>
maj du rapport d'Ilie
</commit_message>
<xml_diff>
--- a/rapport.docx
+++ b/rapport.docx
@@ -157,11 +157,20 @@
       </w:r>
     </w:p>
     <w:p>
-      <w:r>
-        <w:t>La base de données comporte déjà plus d’une trentaine d’images pour permettre un service minimum de jeu.</w:t>
+      <w:pPr>
+        <w:jc w:val="distribute"/>
+      </w:pPr>
+      <w:r>
+        <w:t>La base de données comporte déjà plus d’une trentaine d’images pour permettre un service minimum de j</w:t>
       </w:r>
       <w:bookmarkStart w:id="0" w:name="_GoBack"/>
       <w:bookmarkEnd w:id="0"/>
+      <w:r>
+        <w:t>eu.</w:t>
+      </w:r>
+      <w:r>
+        <w:t xml:space="preserve"> Les images apparaîtront aléatoirement pour permettre une meilleure gestion de jeu.</w:t>
+      </w:r>
     </w:p>
     <w:sectPr>
       <w:pgSz w:w="11906" w:h="16838"/>
@@ -296,6 +305,7 @@
     <w:lsdException w:name="HTML Sample" w:semiHidden="1" w:unhideWhenUsed="1"/>
     <w:lsdException w:name="HTML Typewriter" w:semiHidden="1" w:unhideWhenUsed="1"/>
     <w:lsdException w:name="HTML Variable" w:semiHidden="1" w:unhideWhenUsed="1"/>
+    <w:lsdException w:name="Normal Table" w:semiHidden="1" w:unhideWhenUsed="1"/>
     <w:lsdException w:name="annotation subject" w:semiHidden="1" w:unhideWhenUsed="1"/>
     <w:lsdException w:name="No List" w:semiHidden="1" w:unhideWhenUsed="1"/>
     <w:lsdException w:name="Outline List 1" w:semiHidden="1" w:unhideWhenUsed="1"/>
@@ -342,8 +352,10 @@
     <w:lsdException w:name="Table Subtle 2" w:semiHidden="1" w:unhideWhenUsed="1"/>
     <w:lsdException w:name="Table Web 1" w:semiHidden="1" w:unhideWhenUsed="1"/>
     <w:lsdException w:name="Table Web 2" w:semiHidden="1" w:unhideWhenUsed="1"/>
+    <w:lsdException w:name="Table Web 3" w:semiHidden="1" w:unhideWhenUsed="1"/>
     <w:lsdException w:name="Balloon Text" w:semiHidden="1" w:unhideWhenUsed="1"/>
     <w:lsdException w:name="Table Grid" w:uiPriority="39"/>
+    <w:lsdException w:name="Table Theme" w:semiHidden="1" w:unhideWhenUsed="1"/>
     <w:lsdException w:name="Placeholder Text" w:semiHidden="1"/>
     <w:lsdException w:name="No Spacing" w:uiPriority="1" w:qFormat="1"/>
     <w:lsdException w:name="Light Shading" w:uiPriority="60"/>

</xml_diff>

<commit_message>
maj rapport et ajout mld
</commit_message>
<xml_diff>
--- a/rapport.docx
+++ b/rapport.docx
@@ -161,16 +161,76 @@
         <w:jc w:val="distribute"/>
       </w:pPr>
       <w:r>
-        <w:t>La base de données comporte déjà plus d’une trentaine d’images pour permettre un service minimum de j</w:t>
-      </w:r>
+        <w:t>La base de données comporte déjà plus d’une trentaine d’images pour permettre un service minimum de jeu.</w:t>
+      </w:r>
+      <w:r>
+        <w:t xml:space="preserve"> Les images apparaîtront aléatoirement pour permettre une meilleure gestion de jeu.</w:t>
+      </w:r>
+    </w:p>
+    <w:p>
+      <w:pPr>
+        <w:pStyle w:val="Titre1"/>
+      </w:pPr>
+      <w:r>
+        <w:t>MLD :</w:t>
+      </w:r>
+    </w:p>
+    <w:p>
+      <w:r>
+        <w:drawing>
+          <wp:anchor distT="0" distB="0" distL="114300" distR="114300" simplePos="0" relativeHeight="251658240" behindDoc="0" locked="0" layoutInCell="1" allowOverlap="1" wp14:anchorId="5746F439" wp14:editId="581402A0">
+            <wp:simplePos x="0" y="0"/>
+            <wp:positionH relativeFrom="column">
+              <wp:posOffset>1005205</wp:posOffset>
+            </wp:positionH>
+            <wp:positionV relativeFrom="paragraph">
+              <wp:posOffset>6985</wp:posOffset>
+            </wp:positionV>
+            <wp:extent cx="3514725" cy="3072135"/>
+            <wp:effectExtent l="0" t="0" r="0" b="0"/>
+            <wp:wrapNone/>
+            <wp:docPr id="1" name="Image 1"/>
+            <wp:cNvGraphicFramePr>
+              <a:graphicFrameLocks xmlns:a="http://schemas.openxmlformats.org/drawingml/2006/main" noChangeAspect="1"/>
+            </wp:cNvGraphicFramePr>
+            <a:graphic xmlns:a="http://schemas.openxmlformats.org/drawingml/2006/main">
+              <a:graphicData uri="http://schemas.openxmlformats.org/drawingml/2006/picture">
+                <pic:pic xmlns:pic="http://schemas.openxmlformats.org/drawingml/2006/picture">
+                  <pic:nvPicPr>
+                    <pic:cNvPr id="1" name=""/>
+                    <pic:cNvPicPr/>
+                  </pic:nvPicPr>
+                  <pic:blipFill>
+                    <a:blip r:embed="rId4">
+                      <a:extLst>
+                        <a:ext uri="{28A0092B-C50C-407E-A947-70E740481C1C}">
+                          <a14:useLocalDpi xmlns:a14="http://schemas.microsoft.com/office/drawing/2010/main" val="0"/>
+                        </a:ext>
+                      </a:extLst>
+                    </a:blip>
+                    <a:stretch>
+                      <a:fillRect/>
+                    </a:stretch>
+                  </pic:blipFill>
+                  <pic:spPr>
+                    <a:xfrm>
+                      <a:off x="0" y="0"/>
+                      <a:ext cx="3514725" cy="3072135"/>
+                    </a:xfrm>
+                    <a:prstGeom prst="rect">
+                      <a:avLst/>
+                    </a:prstGeom>
+                  </pic:spPr>
+                </pic:pic>
+              </a:graphicData>
+            </a:graphic>
+          </wp:anchor>
+        </w:drawing>
+      </w:r>
+    </w:p>
+    <w:p>
       <w:bookmarkStart w:id="0" w:name="_GoBack"/>
       <w:bookmarkEnd w:id="0"/>
-      <w:r>
-        <w:t>eu.</w:t>
-      </w:r>
-      <w:r>
-        <w:t xml:space="preserve"> Les images apparaîtront aléatoirement pour permettre une meilleure gestion de jeu.</w:t>
-      </w:r>
     </w:p>
     <w:sectPr>
       <w:pgSz w:w="11906" w:h="16838"/>

</xml_diff>